<commit_message>
voorbladen voor mangae en controle
</commit_message>
<xml_diff>
--- a/documentatie/logboek/logboek Merel.docx
+++ b/documentatie/logboek/logboek Merel.docx
@@ -193,8 +193,13 @@
             </w:r>
             <w:proofErr w:type="spellEnd"/>
             <w:r>
-              <w:t xml:space="preserve"> aron</w:t>
-            </w:r>
+              <w:t xml:space="preserve"> </w:t>
+            </w:r>
+            <w:proofErr w:type="spellStart"/>
+            <w:r>
+              <w:t>aron</w:t>
+            </w:r>
+            <w:proofErr w:type="spellEnd"/>
           </w:p>
         </w:tc>
       </w:tr>
@@ -214,11 +219,12 @@
             <w:tcW w:w="2160" w:type="dxa"/>
           </w:tcPr>
           <w:p>
-            <w:proofErr w:type="spellStart"/>
-            <w:r>
-              <w:t>ochtent</w:t>
-            </w:r>
-            <w:proofErr w:type="spellEnd"/>
+            <w:r>
+              <w:t>ochten</w:t>
+            </w:r>
+            <w:r>
+              <w:t>d</w:t>
+            </w:r>
           </w:p>
         </w:tc>
         <w:tc>
@@ -261,7 +267,11 @@
           <w:tcPr>
             <w:tcW w:w="1705" w:type="dxa"/>
           </w:tcPr>
-          <w:p/>
+          <w:p>
+            <w:r>
+              <w:t>12/12/2025</w:t>
+            </w:r>
+          </w:p>
         </w:tc>
         <w:tc>
           <w:tcPr>
@@ -273,7 +283,21 @@
           <w:tcPr>
             <w:tcW w:w="5197" w:type="dxa"/>
           </w:tcPr>
-          <w:p/>
+          <w:p>
+            <w:r>
+              <w:t>Gesprek met de PO</w:t>
+            </w:r>
+          </w:p>
+          <w:p>
+            <w:r>
+              <w:t xml:space="preserve">Project doelen document </w:t>
+            </w:r>
+          </w:p>
+          <w:p>
+            <w:r>
+              <w:t>gewerkt</w:t>
+            </w:r>
+          </w:p>
         </w:tc>
       </w:tr>
     </w:tbl>

</xml_diff>